<commit_message>
quick title page for manual
</commit_message>
<xml_diff>
--- a/Projectmanual.docx
+++ b/Projectmanual.docx
@@ -4,9 +4,96 @@
   <w:body>
     <w:p>
       <w:pPr>
+        <w:pStyle w:val="Title"/>
+      </w:pPr>
+      <w:r>
+        <w:t>UWB CSS Scheduling Simulation</w:t>
+      </w:r>
+    </w:p>
+    <w:p>
+      <w:pPr>
+        <w:pStyle w:val="Heading2"/>
+        <w:jc w:val="center"/>
+      </w:pPr>
+    </w:p>
+    <w:p>
+      <w:pPr>
+        <w:pStyle w:val="Heading2"/>
+        <w:jc w:val="center"/>
+      </w:pPr>
+    </w:p>
+    <w:p>
+      <w:pPr>
+        <w:pStyle w:val="Heading2"/>
+        <w:jc w:val="center"/>
+      </w:pPr>
+    </w:p>
+    <w:p>
+      <w:pPr>
+        <w:pStyle w:val="Heading2"/>
+        <w:jc w:val="center"/>
+      </w:pPr>
+    </w:p>
+    <w:p>
+      <w:pPr>
+        <w:pStyle w:val="Heading2"/>
+        <w:jc w:val="center"/>
+      </w:pPr>
+    </w:p>
+    <w:p>
+      <w:pPr>
+        <w:pStyle w:val="Heading2"/>
+        <w:jc w:val="center"/>
+      </w:pPr>
+    </w:p>
+    <w:p>
+      <w:pPr>
+        <w:pStyle w:val="Heading2"/>
+        <w:jc w:val="center"/>
+      </w:pPr>
+      <w:r>
+        <w:t>CSS 458</w:t>
+      </w:r>
+    </w:p>
+    <w:p>
+      <w:pPr>
+        <w:pStyle w:val="Heading2"/>
+        <w:jc w:val="center"/>
+      </w:pPr>
+      <w:r>
+        <w:t>Spring 2015</w:t>
+      </w:r>
+    </w:p>
+    <w:p>
+      <w:pPr>
+        <w:pStyle w:val="Heading2"/>
+        <w:jc w:val="center"/>
+      </w:pPr>
+      <w:r>
+        <w:t>Christopher Tran</w:t>
+      </w:r>
+      <w:r>
+        <w:br/>
+        <w:t>Jason Dailey</w:t>
+      </w:r>
+      <w:r>
+        <w:br/>
+        <w:t>Kevin Parker</w:t>
+      </w:r>
+    </w:p>
+    <w:p>
+      <w:r>
+        <w:br w:type="page"/>
+      </w:r>
+      <w:bookmarkStart w:id="0" w:name="_GoBack"/>
+      <w:bookmarkEnd w:id="0"/>
+    </w:p>
+    <w:p>
+      <w:pPr>
         <w:pStyle w:val="Heading1"/>
       </w:pPr>
       <w:r>
+        <w:lastRenderedPageBreak/>
         <w:t>Program Description</w:t>
       </w:r>
     </w:p>
@@ -199,8 +286,21 @@
         </w:numPr>
       </w:pPr>
       <w:r>
-        <w:t>Enrollment information formatted as RegisteredStudents/StudentCapacity</w:t>
-      </w:r>
+        <w:t xml:space="preserve">Enrollment information formatted as </w:t>
+      </w:r>
+      <w:proofErr w:type="spellStart"/>
+      <w:r>
+        <w:t>RegisteredStudents</w:t>
+      </w:r>
+      <w:proofErr w:type="spellEnd"/>
+      <w:r>
+        <w:t>/</w:t>
+      </w:r>
+      <w:proofErr w:type="spellStart"/>
+      <w:r>
+        <w:t>StudentCapacity</w:t>
+      </w:r>
+      <w:proofErr w:type="spellEnd"/>
     </w:p>
     <w:p>
       <w:pPr>
@@ -260,8 +360,16 @@
           <w:sz w:val="20"/>
         </w:rPr>
         <w:tab/>
-        <w:t>M,W</w:t>
-      </w:r>
+        <w:t>M</w:t>
+      </w:r>
+      <w:proofErr w:type="gramStart"/>
+      <w:r>
+        <w:rPr>
+          <w:sz w:val="20"/>
+        </w:rPr>
+        <w:t>,W</w:t>
+      </w:r>
+      <w:proofErr w:type="gramEnd"/>
       <w:r>
         <w:rPr>
           <w:sz w:val="20"/>
@@ -316,8 +424,23 @@
           <w:sz w:val="20"/>
         </w:rPr>
         <w:tab/>
-        <w:t>T,Th</w:t>
-      </w:r>
+      </w:r>
+      <w:proofErr w:type="spellStart"/>
+      <w:r>
+        <w:rPr>
+          <w:sz w:val="20"/>
+        </w:rPr>
+        <w:t>T</w:t>
+      </w:r>
+      <w:proofErr w:type="gramStart"/>
+      <w:r>
+        <w:rPr>
+          <w:sz w:val="20"/>
+        </w:rPr>
+        <w:t>,Th</w:t>
+      </w:r>
+      <w:proofErr w:type="spellEnd"/>
+      <w:proofErr w:type="gramEnd"/>
       <w:r>
         <w:rPr>
           <w:sz w:val="20"/>
@@ -372,8 +495,16 @@
           <w:sz w:val="20"/>
         </w:rPr>
         <w:tab/>
-        <w:t>M,W</w:t>
-      </w:r>
+        <w:t>M</w:t>
+      </w:r>
+      <w:proofErr w:type="gramStart"/>
+      <w:r>
+        <w:rPr>
+          <w:sz w:val="20"/>
+        </w:rPr>
+        <w:t>,W</w:t>
+      </w:r>
+      <w:proofErr w:type="gramEnd"/>
       <w:r>
         <w:rPr>
           <w:sz w:val="20"/>
@@ -623,8 +754,13 @@
         </w:numPr>
       </w:pPr>
       <w:r>
-        <w:t>Programming, Teaching, Hardware, Writing, Cybersecurity, etc</w:t>
-      </w:r>
+        <w:t xml:space="preserve">Programming, Teaching, Hardware, Writing, Cybersecurity, </w:t>
+      </w:r>
+      <w:proofErr w:type="spellStart"/>
+      <w:r>
+        <w:t>etc</w:t>
+      </w:r>
+      <w:proofErr w:type="spellEnd"/>
     </w:p>
     <w:p>
       <w:pPr>
@@ -671,9 +807,11 @@
           <w:numId w:val="6"/>
         </w:numPr>
       </w:pPr>
+      <w:proofErr w:type="spellStart"/>
       <w:r>
         <w:t>FullTime</w:t>
       </w:r>
+      <w:proofErr w:type="spellEnd"/>
     </w:p>
     <w:p>
       <w:pPr>
@@ -755,9 +893,11 @@
           <w:numId w:val="6"/>
         </w:numPr>
       </w:pPr>
+      <w:proofErr w:type="spellStart"/>
       <w:r>
         <w:t>StudentsAdvised</w:t>
       </w:r>
+      <w:proofErr w:type="spellEnd"/>
     </w:p>
     <w:p>
       <w:pPr>
@@ -826,7 +966,28 @@
     </w:p>
     <w:p>
       <w:r>
-        <w:t>Reading of historic data is assumed to have TSV files separated by quarter. To add historic data into the course history, use the readCourses() method. This method takes three parameters. First, is the location of the file, second is the year as an integer, third is the quarter as a string. The quarter should be all lowercase using the names “autumn”, “winter”, “spring”, “summer”.</w:t>
+        <w:t xml:space="preserve">Reading of historic data is assumed to have TSV files separated by quarter. To add historic data into the course history, use the </w:t>
+      </w:r>
+      <w:proofErr w:type="spellStart"/>
+      <w:proofErr w:type="gramStart"/>
+      <w:r>
+        <w:t>readCourses</w:t>
+      </w:r>
+      <w:proofErr w:type="spellEnd"/>
+      <w:r>
+        <w:t>(</w:t>
+      </w:r>
+      <w:proofErr w:type="gramEnd"/>
+      <w:r>
+        <w:t xml:space="preserve">) method. This method takes three parameters. First, is the location of the file, second is the year as an integer, </w:t>
+      </w:r>
+      <w:proofErr w:type="gramStart"/>
+      <w:r>
+        <w:t>third</w:t>
+      </w:r>
+      <w:proofErr w:type="gramEnd"/>
+      <w:r>
+        <w:t xml:space="preserve"> is the quarter as a string. The quarter should be all lowercase using the names “autumn”, “winter”, “spring”, “summer”.</w:t>
       </w:r>
     </w:p>
     <w:p>
@@ -888,8 +1049,9 @@
           <w:sz w:val="18"/>
           <w:szCs w:val="18"/>
         </w:rPr>
-        <w:t>history = CourseHistory()</w:t>
-      </w:r>
+        <w:t xml:space="preserve">history = </w:t>
+      </w:r>
+      <w:proofErr w:type="spellStart"/>
       <w:r>
         <w:rPr>
           <w:rFonts w:ascii="Courier New" w:eastAsia="Times New Roman" w:hAnsi="Courier New" w:cs="Courier New"/>
@@ -897,6 +1059,25 @@
           <w:sz w:val="18"/>
           <w:szCs w:val="18"/>
         </w:rPr>
+        <w:t>CourseHistory</w:t>
+      </w:r>
+      <w:proofErr w:type="spellEnd"/>
+      <w:r>
+        <w:rPr>
+          <w:rFonts w:ascii="Courier New" w:eastAsia="Times New Roman" w:hAnsi="Courier New" w:cs="Courier New"/>
+          <w:color w:val="A9B7C6"/>
+          <w:sz w:val="18"/>
+          <w:szCs w:val="18"/>
+        </w:rPr>
+        <w:t>()</w:t>
+      </w:r>
+      <w:r>
+        <w:rPr>
+          <w:rFonts w:ascii="Courier New" w:eastAsia="Times New Roman" w:hAnsi="Courier New" w:cs="Courier New"/>
+          <w:color w:val="A9B7C6"/>
+          <w:sz w:val="18"/>
+          <w:szCs w:val="18"/>
+        </w:rPr>
         <w:br/>
       </w:r>
       <w:r>
@@ -917,6 +1098,7 @@
         </w:rPr>
         <w:br/>
       </w:r>
+      <w:proofErr w:type="spellStart"/>
       <w:r>
         <w:rPr>
           <w:rFonts w:ascii="Courier New" w:eastAsia="Times New Roman" w:hAnsi="Courier New" w:cs="Courier New"/>
@@ -924,7 +1106,17 @@
           <w:sz w:val="18"/>
           <w:szCs w:val="18"/>
         </w:rPr>
-        <w:t>history.readCourses(</w:t>
+        <w:t>history.readCourses</w:t>
+      </w:r>
+      <w:proofErr w:type="spellEnd"/>
+      <w:r>
+        <w:rPr>
+          <w:rFonts w:ascii="Courier New" w:eastAsia="Times New Roman" w:hAnsi="Courier New" w:cs="Courier New"/>
+          <w:color w:val="A9B7C6"/>
+          <w:sz w:val="18"/>
+          <w:szCs w:val="18"/>
+        </w:rPr>
+        <w:t>(</w:t>
       </w:r>
       <w:r>
         <w:rPr>
@@ -944,6 +1136,7 @@
         </w:rPr>
         <w:t>\\</w:t>
       </w:r>
+      <w:proofErr w:type="spellStart"/>
       <w:r>
         <w:rPr>
           <w:rFonts w:ascii="Courier New" w:eastAsia="Times New Roman" w:hAnsi="Courier New" w:cs="Courier New"/>
@@ -953,6 +1146,7 @@
         </w:rPr>
         <w:t>TimeSchedules</w:t>
       </w:r>
+      <w:proofErr w:type="spellEnd"/>
       <w:r>
         <w:rPr>
           <w:rFonts w:ascii="Courier New" w:eastAsia="Times New Roman" w:hAnsi="Courier New" w:cs="Courier New"/>
@@ -1024,7 +1218,26 @@
           <w:szCs w:val="18"/>
         </w:rPr>
         <w:br/>
-        <w:t>history.readCourses(</w:t>
+      </w:r>
+      <w:proofErr w:type="spellStart"/>
+      <w:r>
+        <w:rPr>
+          <w:rFonts w:ascii="Courier New" w:eastAsia="Times New Roman" w:hAnsi="Courier New" w:cs="Courier New"/>
+          <w:color w:val="A9B7C6"/>
+          <w:sz w:val="18"/>
+          <w:szCs w:val="18"/>
+        </w:rPr>
+        <w:t>history.readCourses</w:t>
+      </w:r>
+      <w:proofErr w:type="spellEnd"/>
+      <w:r>
+        <w:rPr>
+          <w:rFonts w:ascii="Courier New" w:eastAsia="Times New Roman" w:hAnsi="Courier New" w:cs="Courier New"/>
+          <w:color w:val="A9B7C6"/>
+          <w:sz w:val="18"/>
+          <w:szCs w:val="18"/>
+        </w:rPr>
+        <w:t>(</w:t>
       </w:r>
       <w:r>
         <w:rPr>
@@ -1044,6 +1257,7 @@
         </w:rPr>
         <w:t>\\</w:t>
       </w:r>
+      <w:proofErr w:type="spellStart"/>
       <w:r>
         <w:rPr>
           <w:rFonts w:ascii="Courier New" w:eastAsia="Times New Roman" w:hAnsi="Courier New" w:cs="Courier New"/>
@@ -1053,6 +1267,7 @@
         </w:rPr>
         <w:t>TimeSchedules</w:t>
       </w:r>
+      <w:proofErr w:type="spellEnd"/>
       <w:r>
         <w:rPr>
           <w:rFonts w:ascii="Courier New" w:eastAsia="Times New Roman" w:hAnsi="Courier New" w:cs="Courier New"/>
@@ -1124,7 +1339,26 @@
           <w:szCs w:val="18"/>
         </w:rPr>
         <w:br/>
-        <w:t>history.readCourses(</w:t>
+      </w:r>
+      <w:proofErr w:type="spellStart"/>
+      <w:r>
+        <w:rPr>
+          <w:rFonts w:ascii="Courier New" w:eastAsia="Times New Roman" w:hAnsi="Courier New" w:cs="Courier New"/>
+          <w:color w:val="A9B7C6"/>
+          <w:sz w:val="18"/>
+          <w:szCs w:val="18"/>
+        </w:rPr>
+        <w:t>history.readCourses</w:t>
+      </w:r>
+      <w:proofErr w:type="spellEnd"/>
+      <w:r>
+        <w:rPr>
+          <w:rFonts w:ascii="Courier New" w:eastAsia="Times New Roman" w:hAnsi="Courier New" w:cs="Courier New"/>
+          <w:color w:val="A9B7C6"/>
+          <w:sz w:val="18"/>
+          <w:szCs w:val="18"/>
+        </w:rPr>
+        <w:t>(</w:t>
       </w:r>
       <w:r>
         <w:rPr>
@@ -1144,6 +1378,7 @@
         </w:rPr>
         <w:t>\\</w:t>
       </w:r>
+      <w:proofErr w:type="spellStart"/>
       <w:r>
         <w:rPr>
           <w:rFonts w:ascii="Courier New" w:eastAsia="Times New Roman" w:hAnsi="Courier New" w:cs="Courier New"/>
@@ -1153,6 +1388,7 @@
         </w:rPr>
         <w:t>TimeSchedules</w:t>
       </w:r>
+      <w:proofErr w:type="spellEnd"/>
       <w:r>
         <w:rPr>
           <w:rFonts w:ascii="Courier New" w:eastAsia="Times New Roman" w:hAnsi="Courier New" w:cs="Courier New"/>
@@ -1224,7 +1460,26 @@
           <w:szCs w:val="18"/>
         </w:rPr>
         <w:br/>
-        <w:t>history.readCourses(</w:t>
+      </w:r>
+      <w:proofErr w:type="spellStart"/>
+      <w:r>
+        <w:rPr>
+          <w:rFonts w:ascii="Courier New" w:eastAsia="Times New Roman" w:hAnsi="Courier New" w:cs="Courier New"/>
+          <w:color w:val="A9B7C6"/>
+          <w:sz w:val="18"/>
+          <w:szCs w:val="18"/>
+        </w:rPr>
+        <w:t>history.readCourses</w:t>
+      </w:r>
+      <w:proofErr w:type="spellEnd"/>
+      <w:r>
+        <w:rPr>
+          <w:rFonts w:ascii="Courier New" w:eastAsia="Times New Roman" w:hAnsi="Courier New" w:cs="Courier New"/>
+          <w:color w:val="A9B7C6"/>
+          <w:sz w:val="18"/>
+          <w:szCs w:val="18"/>
+        </w:rPr>
+        <w:t>(</w:t>
       </w:r>
       <w:r>
         <w:rPr>
@@ -1244,6 +1499,7 @@
         </w:rPr>
         <w:t>\\</w:t>
       </w:r>
+      <w:proofErr w:type="spellStart"/>
       <w:r>
         <w:rPr>
           <w:rFonts w:ascii="Courier New" w:eastAsia="Times New Roman" w:hAnsi="Courier New" w:cs="Courier New"/>
@@ -1253,6 +1509,7 @@
         </w:rPr>
         <w:t>TimeSchedules</w:t>
       </w:r>
+      <w:proofErr w:type="spellEnd"/>
       <w:r>
         <w:rPr>
           <w:rFonts w:ascii="Courier New" w:eastAsia="Times New Roman" w:hAnsi="Courier New" w:cs="Courier New"/>
@@ -1328,12 +1585,62 @@
     </w:p>
     <w:p>
       <w:r>
-        <w:t xml:space="preserve">The provided courses and faculty files are expected to be given in .csv files with columns as defined above. There is class defined (dataImport.py) that provides methods to read the csv files and return them as lists of course or faculty objects.  For the courses, the call importCourses = dataImport.importCourses() is made.  For the faculty, the call importProfessors = dataImport.importFaculty() is made.  This also assumes the files are at the same directory level and are titled courses.csv and faculty.csv respectively. </w:t>
-      </w:r>
-    </w:p>
-    <w:p>
-      <w:r>
-        <w:t>If there is ever a need to add additional entries (new courses or new faculty) into the starting schedule or professors, all that is required is to add additional rows in either file, filling out the expected data columns.</w:t>
+        <w:t xml:space="preserve">The provided courses and faculty files are expected to be given in .csv files with columns as defined above. There is class defined (dataImport.py) that provides methods to read the csv files and return them as lists of course or faculty objects.  For the courses, the call </w:t>
+      </w:r>
+      <w:proofErr w:type="spellStart"/>
+      <w:r>
+        <w:t>importCourses</w:t>
+      </w:r>
+      <w:proofErr w:type="spellEnd"/>
+      <w:r>
+        <w:t xml:space="preserve"> = </w:t>
+      </w:r>
+      <w:proofErr w:type="spellStart"/>
+      <w:proofErr w:type="gramStart"/>
+      <w:r>
+        <w:t>dataImport.importCourses</w:t>
+      </w:r>
+      <w:proofErr w:type="spellEnd"/>
+      <w:r>
+        <w:t>(</w:t>
+      </w:r>
+      <w:proofErr w:type="gramEnd"/>
+      <w:r>
+        <w:t xml:space="preserve">) is made.  For the faculty, the call </w:t>
+      </w:r>
+      <w:proofErr w:type="spellStart"/>
+      <w:r>
+        <w:t>importProfessors</w:t>
+      </w:r>
+      <w:proofErr w:type="spellEnd"/>
+      <w:r>
+        <w:t xml:space="preserve"> = </w:t>
+      </w:r>
+      <w:proofErr w:type="spellStart"/>
+      <w:proofErr w:type="gramStart"/>
+      <w:r>
+        <w:t>dataImport.importFaculty</w:t>
+      </w:r>
+      <w:proofErr w:type="spellEnd"/>
+      <w:r>
+        <w:t>(</w:t>
+      </w:r>
+      <w:proofErr w:type="gramEnd"/>
+      <w:r>
+        <w:t xml:space="preserve">) is made.  This also assumes the files are at the same directory level and are titled courses.csv and faculty.csv respectively. </w:t>
+      </w:r>
+    </w:p>
+    <w:p>
+      <w:r>
+        <w:t xml:space="preserve">If there is ever a need to add additional entries (new courses or new faculty) into the starting schedule or </w:t>
+      </w:r>
+      <w:proofErr w:type="gramStart"/>
+      <w:r>
+        <w:t>professors, all that</w:t>
+      </w:r>
+      <w:proofErr w:type="gramEnd"/>
+      <w:r>
+        <w:t xml:space="preserve"> is required is to add additional rows in either file, filling out the expected data columns.</w:t>
       </w:r>
     </w:p>
     <w:p>
@@ -1346,20 +1653,65 @@
     </w:p>
     <w:p>
       <w:r>
-        <w:t>Within maindriver, modify the simStart variable to the beginning of the year to begin the simulation.</w:t>
-      </w:r>
-    </w:p>
-    <w:p>
-      <w:r>
-        <w:t>Within maindriver, modify the simiterations variable to run the simulation the number of years desired</w:t>
+        <w:t xml:space="preserve">Within </w:t>
+      </w:r>
+      <w:proofErr w:type="spellStart"/>
+      <w:r>
+        <w:t>maindriver</w:t>
+      </w:r>
+      <w:proofErr w:type="spellEnd"/>
+      <w:r>
+        <w:t xml:space="preserve">, modify the </w:t>
+      </w:r>
+      <w:proofErr w:type="spellStart"/>
+      <w:r>
+        <w:t>simStart</w:t>
+      </w:r>
+      <w:proofErr w:type="spellEnd"/>
+      <w:r>
+        <w:t xml:space="preserve"> variable to the beginning of the year to begin the simulation.</w:t>
+      </w:r>
+    </w:p>
+    <w:p>
+      <w:r>
+        <w:t xml:space="preserve">Within </w:t>
+      </w:r>
+      <w:proofErr w:type="spellStart"/>
+      <w:r>
+        <w:t>maindriver</w:t>
+      </w:r>
+      <w:proofErr w:type="spellEnd"/>
+      <w:r>
+        <w:t xml:space="preserve">, modify the </w:t>
+      </w:r>
+      <w:proofErr w:type="spellStart"/>
+      <w:r>
+        <w:t>simiterations</w:t>
+      </w:r>
+      <w:proofErr w:type="spellEnd"/>
+      <w:r>
+        <w:t xml:space="preserve"> variable to run the simulation the number of years desired</w:t>
       </w:r>
     </w:p>
     <w:p>
       <w:r>
         <w:t xml:space="preserve">In our example we, our </w:t>
       </w:r>
-      <w:r>
-        <w:t>simStart variable is 2015, and simiterations is 5.  This sets our simulation to run and give us schedules for 2016 – 2020.</w:t>
+      <w:proofErr w:type="spellStart"/>
+      <w:r>
+        <w:t>simStart</w:t>
+      </w:r>
+      <w:proofErr w:type="spellEnd"/>
+      <w:r>
+        <w:t xml:space="preserve"> variable is 2015, and </w:t>
+      </w:r>
+      <w:proofErr w:type="spellStart"/>
+      <w:r>
+        <w:t>simiterations</w:t>
+      </w:r>
+      <w:proofErr w:type="spellEnd"/>
+      <w:r>
+        <w:t xml:space="preserve"> is 5.  This sets our simulation to run and give us schedules for 2016 – 2020.</w:t>
       </w:r>
     </w:p>
     <w:p>
@@ -1369,8 +1721,6 @@
       <w:r>
         <w:t xml:space="preserve"> This will show based on our assumptions, how the growth of the program is expected to go. </w:t>
       </w:r>
-      <w:bookmarkStart w:id="0" w:name="_GoBack"/>
-      <w:bookmarkEnd w:id="0"/>
     </w:p>
     <w:sectPr>
       <w:pgSz w:w="12240" w:h="15840"/>
@@ -2152,6 +2502,30 @@
       <w:szCs w:val="24"/>
     </w:rPr>
   </w:style>
+  <w:style w:type="paragraph" w:styleId="Heading4">
+    <w:name w:val="heading 4"/>
+    <w:basedOn w:val="Normal"/>
+    <w:next w:val="Normal"/>
+    <w:link w:val="Heading4Char"/>
+    <w:uiPriority w:val="9"/>
+    <w:unhideWhenUsed/>
+    <w:qFormat/>
+    <w:rsid w:val="009F0CEE"/>
+    <w:pPr>
+      <w:keepNext/>
+      <w:keepLines/>
+      <w:spacing w:before="200" w:after="0"/>
+      <w:outlineLvl w:val="3"/>
+    </w:pPr>
+    <w:rPr>
+      <w:rFonts w:asciiTheme="majorHAnsi" w:eastAsiaTheme="majorEastAsia" w:hAnsiTheme="majorHAnsi" w:cstheme="majorBidi"/>
+      <w:b/>
+      <w:bCs/>
+      <w:i/>
+      <w:iCs/>
+      <w:color w:val="5B9BD5" w:themeColor="accent1"/>
+    </w:rPr>
+  </w:style>
   <w:style w:type="character" w:default="1" w:styleId="DefaultParagraphFont">
     <w:name w:val="Default Paragraph Font"/>
     <w:uiPriority w:val="1"/>
@@ -2275,6 +2649,60 @@
       <w:rFonts w:ascii="Courier New" w:eastAsia="Times New Roman" w:hAnsi="Courier New" w:cs="Courier New"/>
       <w:sz w:val="20"/>
       <w:szCs w:val="20"/>
+    </w:rPr>
+  </w:style>
+  <w:style w:type="paragraph" w:styleId="Title">
+    <w:name w:val="Title"/>
+    <w:basedOn w:val="Normal"/>
+    <w:next w:val="Normal"/>
+    <w:link w:val="TitleChar"/>
+    <w:uiPriority w:val="10"/>
+    <w:qFormat/>
+    <w:rsid w:val="009F0CEE"/>
+    <w:pPr>
+      <w:pBdr>
+        <w:bottom w:val="single" w:sz="8" w:space="4" w:color="5B9BD5" w:themeColor="accent1"/>
+      </w:pBdr>
+      <w:spacing w:after="300" w:line="240" w:lineRule="auto"/>
+      <w:contextualSpacing/>
+    </w:pPr>
+    <w:rPr>
+      <w:rFonts w:asciiTheme="majorHAnsi" w:eastAsiaTheme="majorEastAsia" w:hAnsiTheme="majorHAnsi" w:cstheme="majorBidi"/>
+      <w:color w:val="323E4F" w:themeColor="text2" w:themeShade="BF"/>
+      <w:spacing w:val="5"/>
+      <w:kern w:val="28"/>
+      <w:sz w:val="52"/>
+      <w:szCs w:val="52"/>
+    </w:rPr>
+  </w:style>
+  <w:style w:type="character" w:customStyle="1" w:styleId="TitleChar">
+    <w:name w:val="Title Char"/>
+    <w:basedOn w:val="DefaultParagraphFont"/>
+    <w:link w:val="Title"/>
+    <w:uiPriority w:val="10"/>
+    <w:rsid w:val="009F0CEE"/>
+    <w:rPr>
+      <w:rFonts w:asciiTheme="majorHAnsi" w:eastAsiaTheme="majorEastAsia" w:hAnsiTheme="majorHAnsi" w:cstheme="majorBidi"/>
+      <w:color w:val="323E4F" w:themeColor="text2" w:themeShade="BF"/>
+      <w:spacing w:val="5"/>
+      <w:kern w:val="28"/>
+      <w:sz w:val="52"/>
+      <w:szCs w:val="52"/>
+    </w:rPr>
+  </w:style>
+  <w:style w:type="character" w:customStyle="1" w:styleId="Heading4Char">
+    <w:name w:val="Heading 4 Char"/>
+    <w:basedOn w:val="DefaultParagraphFont"/>
+    <w:link w:val="Heading4"/>
+    <w:uiPriority w:val="9"/>
+    <w:rsid w:val="009F0CEE"/>
+    <w:rPr>
+      <w:rFonts w:asciiTheme="majorHAnsi" w:eastAsiaTheme="majorEastAsia" w:hAnsiTheme="majorHAnsi" w:cstheme="majorBidi"/>
+      <w:b/>
+      <w:bCs/>
+      <w:i/>
+      <w:iCs/>
+      <w:color w:val="5B9BD5" w:themeColor="accent1"/>
     </w:rPr>
   </w:style>
 </w:styles>
@@ -2505,6 +2933,30 @@
       <w:szCs w:val="24"/>
     </w:rPr>
   </w:style>
+  <w:style w:type="paragraph" w:styleId="Heading4">
+    <w:name w:val="heading 4"/>
+    <w:basedOn w:val="Normal"/>
+    <w:next w:val="Normal"/>
+    <w:link w:val="Heading4Char"/>
+    <w:uiPriority w:val="9"/>
+    <w:unhideWhenUsed/>
+    <w:qFormat/>
+    <w:rsid w:val="009F0CEE"/>
+    <w:pPr>
+      <w:keepNext/>
+      <w:keepLines/>
+      <w:spacing w:before="200" w:after="0"/>
+      <w:outlineLvl w:val="3"/>
+    </w:pPr>
+    <w:rPr>
+      <w:rFonts w:asciiTheme="majorHAnsi" w:eastAsiaTheme="majorEastAsia" w:hAnsiTheme="majorHAnsi" w:cstheme="majorBidi"/>
+      <w:b/>
+      <w:bCs/>
+      <w:i/>
+      <w:iCs/>
+      <w:color w:val="5B9BD5" w:themeColor="accent1"/>
+    </w:rPr>
+  </w:style>
   <w:style w:type="character" w:default="1" w:styleId="DefaultParagraphFont">
     <w:name w:val="Default Paragraph Font"/>
     <w:uiPriority w:val="1"/>
@@ -2628,6 +3080,60 @@
       <w:rFonts w:ascii="Courier New" w:eastAsia="Times New Roman" w:hAnsi="Courier New" w:cs="Courier New"/>
       <w:sz w:val="20"/>
       <w:szCs w:val="20"/>
+    </w:rPr>
+  </w:style>
+  <w:style w:type="paragraph" w:styleId="Title">
+    <w:name w:val="Title"/>
+    <w:basedOn w:val="Normal"/>
+    <w:next w:val="Normal"/>
+    <w:link w:val="TitleChar"/>
+    <w:uiPriority w:val="10"/>
+    <w:qFormat/>
+    <w:rsid w:val="009F0CEE"/>
+    <w:pPr>
+      <w:pBdr>
+        <w:bottom w:val="single" w:sz="8" w:space="4" w:color="5B9BD5" w:themeColor="accent1"/>
+      </w:pBdr>
+      <w:spacing w:after="300" w:line="240" w:lineRule="auto"/>
+      <w:contextualSpacing/>
+    </w:pPr>
+    <w:rPr>
+      <w:rFonts w:asciiTheme="majorHAnsi" w:eastAsiaTheme="majorEastAsia" w:hAnsiTheme="majorHAnsi" w:cstheme="majorBidi"/>
+      <w:color w:val="323E4F" w:themeColor="text2" w:themeShade="BF"/>
+      <w:spacing w:val="5"/>
+      <w:kern w:val="28"/>
+      <w:sz w:val="52"/>
+      <w:szCs w:val="52"/>
+    </w:rPr>
+  </w:style>
+  <w:style w:type="character" w:customStyle="1" w:styleId="TitleChar">
+    <w:name w:val="Title Char"/>
+    <w:basedOn w:val="DefaultParagraphFont"/>
+    <w:link w:val="Title"/>
+    <w:uiPriority w:val="10"/>
+    <w:rsid w:val="009F0CEE"/>
+    <w:rPr>
+      <w:rFonts w:asciiTheme="majorHAnsi" w:eastAsiaTheme="majorEastAsia" w:hAnsiTheme="majorHAnsi" w:cstheme="majorBidi"/>
+      <w:color w:val="323E4F" w:themeColor="text2" w:themeShade="BF"/>
+      <w:spacing w:val="5"/>
+      <w:kern w:val="28"/>
+      <w:sz w:val="52"/>
+      <w:szCs w:val="52"/>
+    </w:rPr>
+  </w:style>
+  <w:style w:type="character" w:customStyle="1" w:styleId="Heading4Char">
+    <w:name w:val="Heading 4 Char"/>
+    <w:basedOn w:val="DefaultParagraphFont"/>
+    <w:link w:val="Heading4"/>
+    <w:uiPriority w:val="9"/>
+    <w:rsid w:val="009F0CEE"/>
+    <w:rPr>
+      <w:rFonts w:asciiTheme="majorHAnsi" w:eastAsiaTheme="majorEastAsia" w:hAnsiTheme="majorHAnsi" w:cstheme="majorBidi"/>
+      <w:b/>
+      <w:bCs/>
+      <w:i/>
+      <w:iCs/>
+      <w:color w:val="5B9BD5" w:themeColor="accent1"/>
     </w:rPr>
   </w:style>
 </w:styles>
@@ -2888,7 +3394,7 @@
   <a:extraClrSchemeLst/>
   <a:extLst>
     <a:ext uri="{05A4C25C-085E-4340-85A3-A5531E510DB2}">
-      <thm15:themeFamily xmlns:thm15="http://schemas.microsoft.com/office/thememl/2012/main" xmlns="" name="Office Theme" id="{62F939B6-93AF-4DB8-9C6B-D6C7DFDC589F}" vid="{4A3C46E8-61CC-4603-A589-7422A47A8E4A}"/>
+      <thm15:themeFamily xmlns="" xmlns:thm15="http://schemas.microsoft.com/office/thememl/2012/main" name="Office Theme" id="{62F939B6-93AF-4DB8-9C6B-D6C7DFDC589F}" vid="{4A3C46E8-61CC-4603-A589-7422A47A8E4A}"/>
     </a:ext>
   </a:extLst>
 </a:theme>

</xml_diff>